<commit_message>
Added new test scenarios
</commit_message>
<xml_diff>
--- a/TEST SCENARIOS and MANUAL TESTS.docx
+++ b/TEST SCENARIOS and MANUAL TESTS.docx
@@ -110,13 +110,7 @@
         </w:numPr>
       </w:pPr>
       <w:r>
-        <w:t xml:space="preserve">Find the start time display </w:t>
-      </w:r>
-      <w:r>
-        <w:t xml:space="preserve">which is </w:t>
-      </w:r>
-      <w:r>
-        <w:t>set to "25:00".</w:t>
+        <w:t>Find the start time display which is set to "25:00".</w:t>
       </w:r>
     </w:p>
     <w:p>
@@ -128,19 +122,7 @@
         <w:t xml:space="preserve">Expected Outcome: </w:t>
       </w:r>
       <w:r>
-        <w:t>Timer</w:t>
-      </w:r>
-      <w:r>
-        <w:t>.js</w:t>
-      </w:r>
-      <w:r>
-        <w:t xml:space="preserve"> component should be </w:t>
-      </w:r>
-      <w:r>
-        <w:t>rendered</w:t>
-      </w:r>
-      <w:r>
-        <w:t xml:space="preserve"> with all buttons and the start time displayed as "25:00".</w:t>
+        <w:t>Timer.js component should be rendered with all buttons and the start time displayed as "25:00".</w:t>
       </w:r>
     </w:p>
     <w:p>
@@ -163,28 +145,7 @@
           <w:b/>
           <w:bCs/>
         </w:rPr>
-        <w:t xml:space="preserve">Scenario </w:t>
-      </w:r>
-      <w:r>
-        <w:rPr>
-          <w:b/>
-          <w:bCs/>
-        </w:rPr>
-        <w:t>2</w:t>
-      </w:r>
-      <w:r>
-        <w:rPr>
-          <w:b/>
-          <w:bCs/>
-        </w:rPr>
-        <w:t xml:space="preserve">: </w:t>
-      </w:r>
-      <w:r>
-        <w:rPr>
-          <w:b/>
-          <w:bCs/>
-        </w:rPr>
-        <w:t>Starting the Timer</w:t>
+        <w:t>Scenario 2: Starting the Timer</w:t>
       </w:r>
     </w:p>
     <w:p>
@@ -285,10 +246,7 @@
         <w:t>Expected Outcome:</w:t>
       </w:r>
       <w:r>
-        <w:t xml:space="preserve"> </w:t>
-      </w:r>
-      <w:r>
-        <w:t>The timer should start counting down, and the time display should update.</w:t>
+        <w:t xml:space="preserve"> The timer should start counting down, and the time display should update.</w:t>
       </w:r>
     </w:p>
     <w:p>
@@ -351,10 +309,7 @@
         <w:t>Description:</w:t>
       </w:r>
       <w:r>
-        <w:t xml:space="preserve"> </w:t>
-      </w:r>
-      <w:r>
-        <w:t>The Timer component should pause counting down when the "Stop" button is clicked.</w:t>
+        <w:t xml:space="preserve"> The Timer component should pause counting down when the "Stop" button is clicked.</w:t>
       </w:r>
     </w:p>
     <w:p>
@@ -405,10 +360,7 @@
         </w:numPr>
       </w:pPr>
       <w:r>
-        <w:t>C</w:t>
-      </w:r>
-      <w:r>
-        <w:t>ounting down</w:t>
+        <w:t>Counting down</w:t>
       </w:r>
       <w:r>
         <w:t xml:space="preserve"> the timer by 1 second.</w:t>
@@ -444,14 +396,7 @@
           <w:b/>
           <w:bCs/>
         </w:rPr>
-        <w:t>Expected Outcome:</w:t>
-      </w:r>
-      <w:r>
-        <w:rPr>
-          <w:b/>
-          <w:bCs/>
-        </w:rPr>
-        <w:t xml:space="preserve"> </w:t>
+        <w:t xml:space="preserve">Expected Outcome: </w:t>
       </w:r>
       <w:r>
         <w:t>The timer should pause, and the time display should not change after clicking the "Stop" button.</w:t>
@@ -617,14 +562,7 @@
           <w:b/>
           <w:bCs/>
         </w:rPr>
-        <w:t>Expected Outcome:</w:t>
-      </w:r>
-      <w:r>
-        <w:rPr>
-          <w:b/>
-          <w:bCs/>
-        </w:rPr>
-        <w:t xml:space="preserve"> </w:t>
+        <w:t xml:space="preserve">Expected Outcome: </w:t>
       </w:r>
       <w:r>
         <w:t>The timer should reset to the initial time of "25:00" when the "Reset" button is clicked.</w:t>
@@ -1081,13 +1019,7 @@
         <w:rPr>
           <w:lang w:val="tr-TR"/>
         </w:rPr>
-        <w:t xml:space="preserve"> </w:t>
-      </w:r>
-      <w:r>
-        <w:rPr>
-          <w:lang w:val="tr-TR"/>
-        </w:rPr>
-        <w:t>20</w:t>
+        <w:t xml:space="preserve"> 20</w:t>
       </w:r>
       <w:r>
         <w:rPr>
@@ -1734,18 +1666,614 @@
           <w:lang w:val="tr-TR"/>
         </w:rPr>
       </w:pPr>
-      <w:proofErr w:type="spellStart"/>
-      <w:r>
-        <w:rPr>
-          <w:lang w:val="tr-TR"/>
-        </w:rPr>
-        <w:t>T</w:t>
-      </w:r>
-      <w:r>
-        <w:rPr>
-          <w:lang w:val="tr-TR"/>
-        </w:rPr>
-        <w:t>he</w:t>
+      <w:r>
+        <w:rPr>
+          <w:lang w:val="tr-TR"/>
+        </w:rPr>
+        <w:t xml:space="preserve">Start, Stop </w:t>
+      </w:r>
+      <w:proofErr w:type="spellStart"/>
+      <w:r>
+        <w:rPr>
+          <w:lang w:val="tr-TR"/>
+        </w:rPr>
+        <w:t>and</w:t>
+      </w:r>
+      <w:proofErr w:type="spellEnd"/>
+      <w:r>
+        <w:rPr>
+          <w:lang w:val="tr-TR"/>
+        </w:rPr>
+        <w:t xml:space="preserve"> </w:t>
+      </w:r>
+      <w:proofErr w:type="spellStart"/>
+      <w:r>
+        <w:rPr>
+          <w:lang w:val="tr-TR"/>
+        </w:rPr>
+        <w:t>Reset</w:t>
+      </w:r>
+      <w:proofErr w:type="spellEnd"/>
+      <w:r>
+        <w:rPr>
+          <w:lang w:val="tr-TR"/>
+        </w:rPr>
+        <w:t xml:space="preserve"> </w:t>
+      </w:r>
+      <w:proofErr w:type="spellStart"/>
+      <w:r>
+        <w:rPr>
+          <w:lang w:val="tr-TR"/>
+        </w:rPr>
+        <w:t>buttons</w:t>
+      </w:r>
+      <w:proofErr w:type="spellEnd"/>
+      <w:r>
+        <w:rPr>
+          <w:lang w:val="tr-TR"/>
+        </w:rPr>
+        <w:t xml:space="preserve"> </w:t>
+      </w:r>
+      <w:proofErr w:type="spellStart"/>
+      <w:r>
+        <w:rPr>
+          <w:lang w:val="tr-TR"/>
+        </w:rPr>
+        <w:t>have</w:t>
+      </w:r>
+      <w:proofErr w:type="spellEnd"/>
+      <w:r>
+        <w:rPr>
+          <w:lang w:val="tr-TR"/>
+        </w:rPr>
+        <w:t xml:space="preserve"> </w:t>
+      </w:r>
+      <w:proofErr w:type="spellStart"/>
+      <w:r>
+        <w:rPr>
+          <w:lang w:val="tr-TR"/>
+        </w:rPr>
+        <w:t>been</w:t>
+      </w:r>
+      <w:proofErr w:type="spellEnd"/>
+      <w:r>
+        <w:rPr>
+          <w:lang w:val="tr-TR"/>
+        </w:rPr>
+        <w:t xml:space="preserve"> </w:t>
+      </w:r>
+      <w:proofErr w:type="spellStart"/>
+      <w:r>
+        <w:rPr>
+          <w:lang w:val="tr-TR"/>
+        </w:rPr>
+        <w:t>checked</w:t>
+      </w:r>
+      <w:proofErr w:type="spellEnd"/>
+      <w:r>
+        <w:rPr>
+          <w:lang w:val="tr-TR"/>
+        </w:rPr>
+        <w:t xml:space="preserve"> </w:t>
+      </w:r>
+      <w:proofErr w:type="spellStart"/>
+      <w:r>
+        <w:rPr>
+          <w:lang w:val="tr-TR"/>
+        </w:rPr>
+        <w:t>while</w:t>
+      </w:r>
+      <w:proofErr w:type="spellEnd"/>
+      <w:r>
+        <w:rPr>
+          <w:lang w:val="tr-TR"/>
+        </w:rPr>
+        <w:t xml:space="preserve"> </w:t>
+      </w:r>
+      <w:proofErr w:type="spellStart"/>
+      <w:r>
+        <w:rPr>
+          <w:lang w:val="tr-TR"/>
+        </w:rPr>
+        <w:t>app</w:t>
+      </w:r>
+      <w:proofErr w:type="spellEnd"/>
+      <w:r>
+        <w:rPr>
+          <w:lang w:val="tr-TR"/>
+        </w:rPr>
+        <w:t xml:space="preserve"> </w:t>
+      </w:r>
+      <w:proofErr w:type="spellStart"/>
+      <w:r>
+        <w:rPr>
+          <w:lang w:val="tr-TR"/>
+        </w:rPr>
+        <w:t>was</w:t>
+      </w:r>
+      <w:proofErr w:type="spellEnd"/>
+      <w:r>
+        <w:rPr>
+          <w:lang w:val="tr-TR"/>
+        </w:rPr>
+        <w:t xml:space="preserve"> </w:t>
+      </w:r>
+      <w:proofErr w:type="spellStart"/>
+      <w:r>
+        <w:rPr>
+          <w:lang w:val="tr-TR"/>
+        </w:rPr>
+        <w:t>running</w:t>
+      </w:r>
+      <w:proofErr w:type="spellEnd"/>
+      <w:r>
+        <w:rPr>
+          <w:lang w:val="tr-TR"/>
+        </w:rPr>
+        <w:t xml:space="preserve">. </w:t>
+      </w:r>
+      <w:proofErr w:type="spellStart"/>
+      <w:r>
+        <w:rPr>
+          <w:lang w:val="tr-TR"/>
+        </w:rPr>
+        <w:t>After</w:t>
+      </w:r>
+      <w:proofErr w:type="spellEnd"/>
+      <w:r>
+        <w:rPr>
+          <w:lang w:val="tr-TR"/>
+        </w:rPr>
+        <w:t xml:space="preserve"> </w:t>
+      </w:r>
+      <w:proofErr w:type="spellStart"/>
+      <w:r>
+        <w:rPr>
+          <w:lang w:val="tr-TR"/>
+        </w:rPr>
+        <w:t>app</w:t>
+      </w:r>
+      <w:proofErr w:type="spellEnd"/>
+      <w:r>
+        <w:rPr>
+          <w:lang w:val="tr-TR"/>
+        </w:rPr>
+        <w:t xml:space="preserve"> </w:t>
+      </w:r>
+      <w:proofErr w:type="spellStart"/>
+      <w:r>
+        <w:rPr>
+          <w:lang w:val="tr-TR"/>
+        </w:rPr>
+        <w:t>was</w:t>
+      </w:r>
+      <w:proofErr w:type="spellEnd"/>
+      <w:r>
+        <w:rPr>
+          <w:lang w:val="tr-TR"/>
+        </w:rPr>
+        <w:t xml:space="preserve"> </w:t>
+      </w:r>
+      <w:proofErr w:type="spellStart"/>
+      <w:r>
+        <w:rPr>
+          <w:lang w:val="tr-TR"/>
+        </w:rPr>
+        <w:t>started</w:t>
+      </w:r>
+      <w:proofErr w:type="spellEnd"/>
+      <w:r>
+        <w:rPr>
+          <w:lang w:val="tr-TR"/>
+        </w:rPr>
+        <w:t xml:space="preserve"> start </w:t>
+      </w:r>
+      <w:proofErr w:type="spellStart"/>
+      <w:r>
+        <w:rPr>
+          <w:lang w:val="tr-TR"/>
+        </w:rPr>
+        <w:t>button</w:t>
+      </w:r>
+      <w:proofErr w:type="spellEnd"/>
+      <w:r>
+        <w:rPr>
+          <w:lang w:val="tr-TR"/>
+        </w:rPr>
+        <w:t xml:space="preserve"> had </w:t>
+      </w:r>
+      <w:proofErr w:type="spellStart"/>
+      <w:r>
+        <w:rPr>
+          <w:lang w:val="tr-TR"/>
+        </w:rPr>
+        <w:t>been</w:t>
+      </w:r>
+      <w:proofErr w:type="spellEnd"/>
+      <w:r>
+        <w:rPr>
+          <w:lang w:val="tr-TR"/>
+        </w:rPr>
+        <w:t xml:space="preserve"> </w:t>
+      </w:r>
+      <w:proofErr w:type="spellStart"/>
+      <w:r>
+        <w:rPr>
+          <w:lang w:val="tr-TR"/>
+        </w:rPr>
+        <w:t>clicked</w:t>
+      </w:r>
+      <w:proofErr w:type="spellEnd"/>
+      <w:r>
+        <w:rPr>
+          <w:lang w:val="tr-TR"/>
+        </w:rPr>
+        <w:t xml:space="preserve"> </w:t>
+      </w:r>
+      <w:proofErr w:type="spellStart"/>
+      <w:r>
+        <w:rPr>
+          <w:lang w:val="tr-TR"/>
+        </w:rPr>
+        <w:t>multiple</w:t>
+      </w:r>
+      <w:proofErr w:type="spellEnd"/>
+      <w:r>
+        <w:rPr>
+          <w:lang w:val="tr-TR"/>
+        </w:rPr>
+        <w:t xml:space="preserve"> </w:t>
+      </w:r>
+      <w:proofErr w:type="spellStart"/>
+      <w:r>
+        <w:rPr>
+          <w:lang w:val="tr-TR"/>
+        </w:rPr>
+        <w:t>times</w:t>
+      </w:r>
+      <w:proofErr w:type="spellEnd"/>
+      <w:r>
+        <w:rPr>
+          <w:lang w:val="tr-TR"/>
+        </w:rPr>
+        <w:t xml:space="preserve"> </w:t>
+      </w:r>
+      <w:proofErr w:type="spellStart"/>
+      <w:r>
+        <w:rPr>
+          <w:lang w:val="tr-TR"/>
+        </w:rPr>
+        <w:t>and</w:t>
+      </w:r>
+      <w:proofErr w:type="spellEnd"/>
+      <w:r>
+        <w:rPr>
+          <w:lang w:val="tr-TR"/>
+        </w:rPr>
+        <w:t xml:space="preserve"> </w:t>
+      </w:r>
+      <w:proofErr w:type="spellStart"/>
+      <w:r>
+        <w:rPr>
+          <w:lang w:val="tr-TR"/>
+        </w:rPr>
+        <w:t>display</w:t>
+      </w:r>
+      <w:proofErr w:type="spellEnd"/>
+      <w:r>
+        <w:rPr>
+          <w:lang w:val="tr-TR"/>
+        </w:rPr>
+        <w:t xml:space="preserve"> had not </w:t>
+      </w:r>
+      <w:proofErr w:type="spellStart"/>
+      <w:r>
+        <w:rPr>
+          <w:lang w:val="tr-TR"/>
+        </w:rPr>
+        <w:t>been</w:t>
+      </w:r>
+      <w:proofErr w:type="spellEnd"/>
+      <w:r>
+        <w:rPr>
+          <w:lang w:val="tr-TR"/>
+        </w:rPr>
+        <w:t xml:space="preserve"> </w:t>
+      </w:r>
+      <w:proofErr w:type="spellStart"/>
+      <w:r>
+        <w:rPr>
+          <w:lang w:val="tr-TR"/>
+        </w:rPr>
+        <w:t>broken</w:t>
+      </w:r>
+      <w:proofErr w:type="spellEnd"/>
+      <w:r>
+        <w:rPr>
+          <w:lang w:val="tr-TR"/>
+        </w:rPr>
+        <w:t xml:space="preserve">. </w:t>
+      </w:r>
+      <w:proofErr w:type="spellStart"/>
+      <w:r>
+        <w:rPr>
+          <w:lang w:val="tr-TR"/>
+        </w:rPr>
+        <w:t>The</w:t>
+      </w:r>
+      <w:proofErr w:type="spellEnd"/>
+      <w:r>
+        <w:rPr>
+          <w:lang w:val="tr-TR"/>
+        </w:rPr>
+        <w:t xml:space="preserve"> </w:t>
+      </w:r>
+      <w:proofErr w:type="spellStart"/>
+      <w:r>
+        <w:rPr>
+          <w:lang w:val="tr-TR"/>
+        </w:rPr>
+        <w:t>same</w:t>
+      </w:r>
+      <w:proofErr w:type="spellEnd"/>
+      <w:r>
+        <w:rPr>
+          <w:lang w:val="tr-TR"/>
+        </w:rPr>
+        <w:t xml:space="preserve"> </w:t>
+      </w:r>
+      <w:proofErr w:type="spellStart"/>
+      <w:r>
+        <w:rPr>
+          <w:lang w:val="tr-TR"/>
+        </w:rPr>
+        <w:t>process</w:t>
+      </w:r>
+      <w:proofErr w:type="spellEnd"/>
+      <w:r>
+        <w:rPr>
+          <w:lang w:val="tr-TR"/>
+        </w:rPr>
+        <w:t xml:space="preserve"> had </w:t>
+      </w:r>
+      <w:proofErr w:type="spellStart"/>
+      <w:r>
+        <w:rPr>
+          <w:lang w:val="tr-TR"/>
+        </w:rPr>
+        <w:t>been</w:t>
+      </w:r>
+      <w:proofErr w:type="spellEnd"/>
+      <w:r>
+        <w:rPr>
+          <w:lang w:val="tr-TR"/>
+        </w:rPr>
+        <w:t xml:space="preserve"> </w:t>
+      </w:r>
+      <w:proofErr w:type="spellStart"/>
+      <w:r>
+        <w:rPr>
+          <w:lang w:val="tr-TR"/>
+        </w:rPr>
+        <w:t>applied</w:t>
+      </w:r>
+      <w:proofErr w:type="spellEnd"/>
+      <w:r>
+        <w:rPr>
+          <w:lang w:val="tr-TR"/>
+        </w:rPr>
+        <w:t xml:space="preserve"> </w:t>
+      </w:r>
+      <w:proofErr w:type="spellStart"/>
+      <w:r>
+        <w:rPr>
+          <w:lang w:val="tr-TR"/>
+        </w:rPr>
+        <w:t>to</w:t>
+      </w:r>
+      <w:proofErr w:type="spellEnd"/>
+      <w:r>
+        <w:rPr>
+          <w:lang w:val="tr-TR"/>
+        </w:rPr>
+        <w:t xml:space="preserve"> stop </w:t>
+      </w:r>
+      <w:proofErr w:type="spellStart"/>
+      <w:r>
+        <w:rPr>
+          <w:lang w:val="tr-TR"/>
+        </w:rPr>
+        <w:t>and</w:t>
+      </w:r>
+      <w:proofErr w:type="spellEnd"/>
+      <w:r>
+        <w:rPr>
+          <w:lang w:val="tr-TR"/>
+        </w:rPr>
+        <w:t xml:space="preserve"> </w:t>
+      </w:r>
+      <w:proofErr w:type="spellStart"/>
+      <w:r>
+        <w:rPr>
+          <w:lang w:val="tr-TR"/>
+        </w:rPr>
+        <w:t>reset</w:t>
+      </w:r>
+      <w:proofErr w:type="spellEnd"/>
+      <w:r>
+        <w:rPr>
+          <w:lang w:val="tr-TR"/>
+        </w:rPr>
+        <w:t xml:space="preserve"> </w:t>
+      </w:r>
+      <w:proofErr w:type="spellStart"/>
+      <w:r>
+        <w:rPr>
+          <w:lang w:val="tr-TR"/>
+        </w:rPr>
+        <w:t>button</w:t>
+      </w:r>
+      <w:proofErr w:type="spellEnd"/>
+      <w:r>
+        <w:rPr>
+          <w:lang w:val="tr-TR"/>
+        </w:rPr>
+        <w:t xml:space="preserve"> </w:t>
+      </w:r>
+      <w:proofErr w:type="spellStart"/>
+      <w:r>
+        <w:rPr>
+          <w:lang w:val="tr-TR"/>
+        </w:rPr>
+        <w:t>and</w:t>
+      </w:r>
+      <w:proofErr w:type="spellEnd"/>
+      <w:r>
+        <w:rPr>
+          <w:lang w:val="tr-TR"/>
+        </w:rPr>
+        <w:t xml:space="preserve"> </w:t>
+      </w:r>
+      <w:proofErr w:type="spellStart"/>
+      <w:r>
+        <w:rPr>
+          <w:lang w:val="tr-TR"/>
+        </w:rPr>
+        <w:t>display</w:t>
+      </w:r>
+      <w:proofErr w:type="spellEnd"/>
+      <w:r>
+        <w:rPr>
+          <w:lang w:val="tr-TR"/>
+        </w:rPr>
+        <w:t xml:space="preserve"> had not </w:t>
+      </w:r>
+      <w:proofErr w:type="spellStart"/>
+      <w:r>
+        <w:rPr>
+          <w:lang w:val="tr-TR"/>
+        </w:rPr>
+        <w:t>been</w:t>
+      </w:r>
+      <w:proofErr w:type="spellEnd"/>
+      <w:r>
+        <w:rPr>
+          <w:lang w:val="tr-TR"/>
+        </w:rPr>
+        <w:t xml:space="preserve"> </w:t>
+      </w:r>
+      <w:proofErr w:type="spellStart"/>
+      <w:proofErr w:type="gramStart"/>
+      <w:r>
+        <w:rPr>
+          <w:lang w:val="tr-TR"/>
+        </w:rPr>
+        <w:t>broken</w:t>
+      </w:r>
+      <w:proofErr w:type="spellEnd"/>
+      <w:r>
+        <w:rPr>
+          <w:lang w:val="tr-TR"/>
+        </w:rPr>
+        <w:t xml:space="preserve"> ,</w:t>
+      </w:r>
+      <w:proofErr w:type="gramEnd"/>
+      <w:r>
+        <w:rPr>
+          <w:lang w:val="tr-TR"/>
+        </w:rPr>
+        <w:t xml:space="preserve"> </w:t>
+      </w:r>
+      <w:proofErr w:type="spellStart"/>
+      <w:r>
+        <w:rPr>
+          <w:lang w:val="tr-TR"/>
+        </w:rPr>
+        <w:t>the</w:t>
+      </w:r>
+      <w:proofErr w:type="spellEnd"/>
+      <w:r>
+        <w:rPr>
+          <w:lang w:val="tr-TR"/>
+        </w:rPr>
+        <w:t xml:space="preserve"> </w:t>
+      </w:r>
+      <w:proofErr w:type="spellStart"/>
+      <w:r>
+        <w:rPr>
+          <w:lang w:val="tr-TR"/>
+        </w:rPr>
+        <w:t>application</w:t>
+      </w:r>
+      <w:proofErr w:type="spellEnd"/>
+      <w:r>
+        <w:rPr>
+          <w:lang w:val="tr-TR"/>
+        </w:rPr>
+        <w:t xml:space="preserve"> </w:t>
+      </w:r>
+      <w:proofErr w:type="spellStart"/>
+      <w:r>
+        <w:rPr>
+          <w:lang w:val="tr-TR"/>
+        </w:rPr>
+        <w:t>worked</w:t>
+      </w:r>
+      <w:proofErr w:type="spellEnd"/>
+      <w:r>
+        <w:rPr>
+          <w:lang w:val="tr-TR"/>
+        </w:rPr>
+        <w:t xml:space="preserve"> </w:t>
+      </w:r>
+      <w:proofErr w:type="spellStart"/>
+      <w:r>
+        <w:rPr>
+          <w:lang w:val="tr-TR"/>
+        </w:rPr>
+        <w:t>properly</w:t>
+      </w:r>
+      <w:proofErr w:type="spellEnd"/>
+      <w:r>
+        <w:rPr>
+          <w:lang w:val="tr-TR"/>
+        </w:rPr>
+        <w:t>.</w:t>
+      </w:r>
+    </w:p>
+    <w:p>
+      <w:pPr>
+        <w:pStyle w:val="ListParagraph"/>
+        <w:rPr>
+          <w:lang w:val="tr-TR"/>
+        </w:rPr>
+      </w:pPr>
+    </w:p>
+    <w:p>
+      <w:pPr>
+        <w:pStyle w:val="ListParagraph"/>
+        <w:rPr>
+          <w:lang w:val="tr-TR"/>
+        </w:rPr>
+      </w:pPr>
+    </w:p>
+    <w:p>
+      <w:pPr>
+        <w:pStyle w:val="ListParagraph"/>
+        <w:numPr>
+          <w:ilvl w:val="0"/>
+          <w:numId w:val="1"/>
+        </w:numPr>
+        <w:rPr>
+          <w:lang w:val="tr-TR"/>
+        </w:rPr>
+      </w:pPr>
+      <w:proofErr w:type="spellStart"/>
+      <w:r>
+        <w:rPr>
+          <w:lang w:val="tr-TR"/>
+        </w:rPr>
+        <w:t>The</w:t>
       </w:r>
       <w:proofErr w:type="spellEnd"/>
       <w:r>

</xml_diff>